<commit_message>
Added new version of documentation, presentation and quick note.
</commit_message>
<xml_diff>
--- a/Eksploracje Danych Dokumentacja.docx
+++ b/Eksploracje Danych Dokumentacja.docx
@@ -116,6 +116,83 @@
       <w:r>
         <w:rPr>
           <w:b/>
+          <w:sz w:val="32"/>
+          <w:szCs w:val="32"/>
+        </w:rPr>
+        <w:t>Cel projektu</w:t>
+      </w:r>
+    </w:p>
+    <w:p>
+      <w:pPr>
+        <w:pStyle w:val="ListParagraph"/>
+        <w:ind w:firstLine="696"/>
+        <w:rPr>
+          <w:sz w:val="24"/>
+          <w:szCs w:val="24"/>
+        </w:rPr>
+      </w:pPr>
+      <w:r>
+        <w:rPr>
+          <w:sz w:val="24"/>
+          <w:szCs w:val="24"/>
+        </w:rPr>
+        <w:t>Celem projektu była analiza bazy danych z dużą ilością piosenek</w:t>
+      </w:r>
+      <w:r>
+        <w:rPr>
+          <w:sz w:val="24"/>
+          <w:szCs w:val="24"/>
+        </w:rPr>
+        <w:t>, które posi</w:t>
+      </w:r>
+      <w:r>
+        <w:rPr>
+          <w:sz w:val="24"/>
+          <w:szCs w:val="24"/>
+        </w:rPr>
+        <w:t xml:space="preserve">adają wiele parametrów. Analiza </w:t>
+      </w:r>
+      <w:r>
+        <w:rPr>
+          <w:sz w:val="24"/>
+          <w:szCs w:val="24"/>
+        </w:rPr>
+        <w:t>piosenek miała polegać na</w:t>
+      </w:r>
+      <w:r>
+        <w:rPr>
+          <w:sz w:val="24"/>
+          <w:szCs w:val="24"/>
+        </w:rPr>
+        <w:t xml:space="preserve"> znajdywaniu podobnych do siebie piosenek na podstawie tych właśnie parametrów. W pierwszym kroku należało znaleźć piosenki podobne do piosenki zadanej programowi, a w drugim podzielić je na klastry zawieracjące podobne do siebie piosenki tak aby mniej więcej było można wyróżnić w nich gatunki. </w:t>
+      </w:r>
+    </w:p>
+    <w:p>
+      <w:pPr>
+        <w:pStyle w:val="ListParagraph"/>
+        <w:ind w:firstLine="696"/>
+        <w:rPr>
+          <w:sz w:val="24"/>
+          <w:szCs w:val="24"/>
+        </w:rPr>
+      </w:pPr>
+    </w:p>
+    <w:p>
+      <w:pPr>
+        <w:pStyle w:val="ListParagraph"/>
+        <w:numPr>
+          <w:ilvl w:val="0"/>
+          <w:numId w:val="1"/>
+        </w:numPr>
+        <w:rPr>
+          <w:b/>
+          <w:sz w:val="32"/>
+          <w:szCs w:val="32"/>
+        </w:rPr>
+      </w:pPr>
+      <w:r>
+        <w:rPr>
+          <w:b/>
           <w:sz w:val="40"/>
           <w:szCs w:val="40"/>
         </w:rPr>
@@ -821,6 +898,7 @@
           <w:sz w:val="24"/>
           <w:szCs w:val="24"/>
         </w:rPr>
+        <w:lastRenderedPageBreak/>
         <w:tab/>
       </w:r>
       <w:r>
@@ -1150,7 +1228,6 @@
           <w:sz w:val="24"/>
           <w:szCs w:val="24"/>
         </w:rPr>
-        <w:lastRenderedPageBreak/>
         <w:t>- song_hotttnesss (algorithmic estimation) [</w:t>
       </w:r>
       <w:r>
@@ -2732,83 +2809,6 @@
     </w:p>
     <w:p>
       <w:pPr>
-        <w:contextualSpacing/>
-        <w:rPr>
-          <w:sz w:val="24"/>
-          <w:szCs w:val="24"/>
-        </w:rPr>
-      </w:pPr>
-    </w:p>
-    <w:p>
-      <w:pPr>
-        <w:contextualSpacing/>
-        <w:rPr>
-          <w:sz w:val="24"/>
-          <w:szCs w:val="24"/>
-        </w:rPr>
-      </w:pPr>
-    </w:p>
-    <w:p>
-      <w:pPr>
-        <w:contextualSpacing/>
-        <w:rPr>
-          <w:sz w:val="24"/>
-          <w:szCs w:val="24"/>
-        </w:rPr>
-      </w:pPr>
-    </w:p>
-    <w:p>
-      <w:pPr>
-        <w:contextualSpacing/>
-        <w:rPr>
-          <w:sz w:val="24"/>
-          <w:szCs w:val="24"/>
-        </w:rPr>
-      </w:pPr>
-    </w:p>
-    <w:p>
-      <w:pPr>
-        <w:contextualSpacing/>
-        <w:rPr>
-          <w:sz w:val="24"/>
-          <w:szCs w:val="24"/>
-        </w:rPr>
-      </w:pPr>
-    </w:p>
-    <w:p>
-      <w:pPr>
-        <w:contextualSpacing/>
-        <w:rPr>
-          <w:sz w:val="24"/>
-          <w:szCs w:val="24"/>
-        </w:rPr>
-      </w:pPr>
-    </w:p>
-    <w:p>
-      <w:pPr>
-        <w:contextualSpacing/>
-        <w:rPr>
-          <w:sz w:val="24"/>
-          <w:szCs w:val="24"/>
-        </w:rPr>
-      </w:pPr>
-      <w:r>
-        <w:rPr>
-          <w:sz w:val="24"/>
-          <w:szCs w:val="24"/>
-        </w:rPr>
-        <w:tab/>
-      </w:r>
-      <w:r>
-        <w:rPr>
-          <w:sz w:val="24"/>
-          <w:szCs w:val="24"/>
-        </w:rPr>
-        <w:tab/>
-      </w:r>
-    </w:p>
-    <w:p>
-      <w:pPr>
         <w:pStyle w:val="ListParagraph"/>
         <w:numPr>
           <w:ilvl w:val="0"/>
@@ -2843,14 +2843,7 @@
           <w:sz w:val="24"/>
           <w:szCs w:val="24"/>
         </w:rPr>
-        <w:t xml:space="preserve">Zgromadziliśmy trzy główne statystyki na tej bazie danych. </w:t>
-      </w:r>
-      <w:r>
-        <w:rPr>
-          <w:sz w:val="24"/>
-          <w:szCs w:val="24"/>
-        </w:rPr>
-        <w:t>A oto ich przykłady:</w:t>
+        <w:t>Zgromadziliśmy trzy główne statystyki na tej bazie danych. A oto ich przykłady:</w:t>
       </w:r>
     </w:p>
     <w:p>
@@ -3529,15 +3522,7 @@
           <w:sz w:val="24"/>
           <w:szCs w:val="24"/>
         </w:rPr>
-        <w:t>- Ile piosenek ma każdy album</w:t>
-      </w:r>
-      <w:r>
-        <w:rPr>
-          <w:b/>
-          <w:sz w:val="24"/>
-          <w:szCs w:val="24"/>
-        </w:rPr>
-        <w:t>:</w:t>
+        <w:t>- Ile piosenek ma każdy album:</w:t>
       </w:r>
     </w:p>
     <w:p>
@@ -3810,6 +3795,13 @@
         </w:rPr>
         <w:t>zsumowana ze sobą z odpowiednimi wagami wyznaczonymi doświadczalnie oraz przy użyciu rozsądku i logiki.</w:t>
       </w:r>
+      <w:r>
+        <w:rPr>
+          <w:sz w:val="24"/>
+          <w:szCs w:val="24"/>
+        </w:rPr>
+        <w:t xml:space="preserve"> Uprzednio jednak zostały one poddane normalizacji aby liczby, które są duże tak jak długość trwania piosenki wyrażona w sekundach, nie wpływały tak bardzo na wyniki.</w:t>
+      </w:r>
     </w:p>
     <w:p>
       <w:pPr>
@@ -4533,6 +4525,24 @@
     <w:p>
       <w:pPr>
         <w:pStyle w:val="ListParagraph"/>
+        <w:rPr>
+          <w:sz w:val="24"/>
+          <w:szCs w:val="24"/>
+        </w:rPr>
+      </w:pPr>
+    </w:p>
+    <w:p>
+      <w:pPr>
+        <w:pStyle w:val="ListParagraph"/>
+        <w:rPr>
+          <w:sz w:val="24"/>
+          <w:szCs w:val="24"/>
+        </w:rPr>
+      </w:pPr>
+    </w:p>
+    <w:p>
+      <w:pPr>
+        <w:pStyle w:val="ListParagraph"/>
         <w:ind w:firstLine="696"/>
         <w:rPr>
           <w:sz w:val="24"/>
@@ -4570,32 +4580,39 @@
           <w:szCs w:val="24"/>
         </w:rPr>
         <w:tab/>
-        <w:t>Oprócz tych parametrów, sprawdzane było także to, czy dane dwie piosenki znajdują się na tym samym albumie – jesli tak to całą wartość metryki jest mnożona przez 0.03 bo napewno są do siebie tematycznie podobne, gdy piosenki były tego samego artysty to mnożnik metryki wynosił 0.04, ponieważ między albumami mogą istnieć pewne różnice ale całość twórczości artysty brzmi podobnie, natomiast gdy artysta jednej pisoenki był na liście artystów podobnych do artysty drugiej piosenki, to mnożnik wynosił 0.21, ponieważ nie powinno to tak bardzo wpływać na podobieństwa piosenek, ale pewne podobieństwo gatunkowe zostało zauważone więc powinno być uwzględnione.</w:t>
-      </w:r>
-    </w:p>
-    <w:p>
-      <w:pPr>
-        <w:pStyle w:val="ListParagraph"/>
-        <w:rPr>
-          <w:sz w:val="24"/>
-          <w:szCs w:val="24"/>
-        </w:rPr>
-      </w:pPr>
-    </w:p>
-    <w:p>
-      <w:pPr>
-        <w:pStyle w:val="ListParagraph"/>
-        <w:rPr>
-          <w:sz w:val="24"/>
-          <w:szCs w:val="24"/>
-        </w:rPr>
-      </w:pPr>
+        <w:t xml:space="preserve">Oprócz tych parametrów, sprawdzane było także to, czy dane dwie piosenki znajdują się na tym samym albumie – jesli tak to całą wartość metryki jest mnożona przez 0.03 bo napewno są do siebie tematycznie podobne, gdy piosenki były tego samego artysty to mnożnik metryki wynosił 0.04, ponieważ między albumami mogą istnieć pewne różnice ale całość twórczości artysty brzmi podobnie, natomiast gdy artysta jednej pisoenki był na liście artystów podobnych do artysty drugiej piosenki, to mnożnik wynosił 0.21, ponieważ nie powinno to tak bardzo wpływać na </w:t>
+      </w:r>
       <w:r>
         <w:rPr>
           <w:sz w:val="24"/>
           <w:szCs w:val="24"/>
         </w:rPr>
         <w:lastRenderedPageBreak/>
+        <w:t>podobieństwa piosenek, ale pewne podobieństwo gatunkowe zostało zauważone więc powinno być uwzględnione.</w:t>
+      </w:r>
+    </w:p>
+    <w:p>
+      <w:pPr>
+        <w:pStyle w:val="ListParagraph"/>
+        <w:rPr>
+          <w:sz w:val="24"/>
+          <w:szCs w:val="24"/>
+        </w:rPr>
+      </w:pPr>
+    </w:p>
+    <w:p>
+      <w:pPr>
+        <w:pStyle w:val="ListParagraph"/>
+        <w:rPr>
+          <w:sz w:val="24"/>
+          <w:szCs w:val="24"/>
+        </w:rPr>
+      </w:pPr>
+      <w:r>
+        <w:rPr>
+          <w:sz w:val="24"/>
+          <w:szCs w:val="24"/>
+        </w:rPr>
         <w:tab/>
         <w:t>Na samym końcu porównania Naszej piosenki z wszystkimi w bazie, wypisywane jest na ekran 20 najbliższych piosenek, zazwyczaj najbliższymi są te, które należą do tego samego artysty.</w:t>
       </w:r>
@@ -4990,9 +5007,116 @@
       <w:pPr>
         <w:pStyle w:val="ListParagraph"/>
         <w:rPr>
-          <w:b/>
-          <w:sz w:val="32"/>
-          <w:szCs w:val="32"/>
+          <w:sz w:val="24"/>
+          <w:szCs w:val="24"/>
+        </w:rPr>
+      </w:pPr>
+    </w:p>
+    <w:p>
+      <w:pPr>
+        <w:pStyle w:val="ListParagraph"/>
+        <w:rPr>
+          <w:sz w:val="24"/>
+          <w:szCs w:val="24"/>
+        </w:rPr>
+      </w:pPr>
+    </w:p>
+    <w:p>
+      <w:pPr>
+        <w:pStyle w:val="ListParagraph"/>
+        <w:rPr>
+          <w:sz w:val="24"/>
+          <w:szCs w:val="24"/>
+        </w:rPr>
+      </w:pPr>
+    </w:p>
+    <w:p>
+      <w:pPr>
+        <w:pStyle w:val="ListParagraph"/>
+        <w:rPr>
+          <w:sz w:val="24"/>
+          <w:szCs w:val="24"/>
+        </w:rPr>
+      </w:pPr>
+    </w:p>
+    <w:p>
+      <w:pPr>
+        <w:pStyle w:val="ListParagraph"/>
+        <w:rPr>
+          <w:sz w:val="24"/>
+          <w:szCs w:val="24"/>
+        </w:rPr>
+      </w:pPr>
+    </w:p>
+    <w:p>
+      <w:pPr>
+        <w:pStyle w:val="ListParagraph"/>
+        <w:rPr>
+          <w:sz w:val="24"/>
+          <w:szCs w:val="24"/>
+        </w:rPr>
+      </w:pPr>
+    </w:p>
+    <w:p>
+      <w:pPr>
+        <w:pStyle w:val="ListParagraph"/>
+        <w:rPr>
+          <w:sz w:val="24"/>
+          <w:szCs w:val="24"/>
+        </w:rPr>
+      </w:pPr>
+    </w:p>
+    <w:p>
+      <w:pPr>
+        <w:pStyle w:val="ListParagraph"/>
+        <w:rPr>
+          <w:sz w:val="24"/>
+          <w:szCs w:val="24"/>
+        </w:rPr>
+      </w:pPr>
+    </w:p>
+    <w:p>
+      <w:pPr>
+        <w:pStyle w:val="ListParagraph"/>
+        <w:rPr>
+          <w:sz w:val="24"/>
+          <w:szCs w:val="24"/>
+        </w:rPr>
+      </w:pPr>
+    </w:p>
+    <w:p>
+      <w:pPr>
+        <w:pStyle w:val="ListParagraph"/>
+        <w:rPr>
+          <w:sz w:val="24"/>
+          <w:szCs w:val="24"/>
+        </w:rPr>
+      </w:pPr>
+    </w:p>
+    <w:p>
+      <w:pPr>
+        <w:pStyle w:val="ListParagraph"/>
+        <w:rPr>
+          <w:sz w:val="24"/>
+          <w:szCs w:val="24"/>
+        </w:rPr>
+      </w:pPr>
+    </w:p>
+    <w:p>
+      <w:pPr>
+        <w:pStyle w:val="ListParagraph"/>
+        <w:rPr>
+          <w:sz w:val="24"/>
+          <w:szCs w:val="24"/>
+        </w:rPr>
+      </w:pPr>
+    </w:p>
+    <w:p>
+      <w:pPr>
+        <w:pStyle w:val="ListParagraph"/>
+        <w:rPr>
+          <w:sz w:val="24"/>
+          <w:szCs w:val="24"/>
         </w:rPr>
       </w:pPr>
     </w:p>
@@ -5015,6 +5139,7 @@
           <w:sz w:val="32"/>
           <w:szCs w:val="32"/>
         </w:rPr>
+        <w:lastRenderedPageBreak/>
         <w:t>Klasteryzacja piosenek</w:t>
       </w:r>
     </w:p>
@@ -5091,6 +5216,13 @@
           <w:szCs w:val="24"/>
         </w:rPr>
       </w:pPr>
+      <w:r>
+        <w:rPr>
+          <w:sz w:val="24"/>
+          <w:szCs w:val="24"/>
+        </w:rPr>
+        <w:t>Przykładowe klastry:</w:t>
+      </w:r>
     </w:p>
     <w:p>
       <w:pPr>
@@ -5111,6 +5243,20 @@
           <w:szCs w:val="24"/>
         </w:rPr>
       </w:pPr>
+      <w:r>
+        <w:rPr>
+          <w:sz w:val="24"/>
+          <w:szCs w:val="24"/>
+        </w:rPr>
+        <w:tab/>
+      </w:r>
+      <w:r>
+        <w:rPr>
+          <w:sz w:val="24"/>
+          <w:szCs w:val="24"/>
+        </w:rPr>
+        <w:t>Killed By Love, Pursuit Of Happiness</w:t>
+      </w:r>
     </w:p>
     <w:p>
       <w:pPr>
@@ -5121,6 +5267,13 @@
           <w:szCs w:val="24"/>
         </w:rPr>
       </w:pPr>
+      <w:r>
+        <w:rPr>
+          <w:sz w:val="24"/>
+          <w:szCs w:val="24"/>
+        </w:rPr>
+        <w:t>She's So Young, Pursuit Of Happiness</w:t>
+      </w:r>
     </w:p>
     <w:p>
       <w:pPr>
@@ -5131,6 +5284,13 @@
           <w:szCs w:val="24"/>
         </w:rPr>
       </w:pPr>
+      <w:r>
+        <w:rPr>
+          <w:sz w:val="24"/>
+          <w:szCs w:val="24"/>
+        </w:rPr>
+        <w:t>Hard To Laugh, Pursuit Of Happiness</w:t>
+      </w:r>
     </w:p>
     <w:p>
       <w:pPr>
@@ -5146,422 +5306,563 @@
           <w:sz w:val="24"/>
           <w:szCs w:val="24"/>
         </w:rPr>
+        <w:t>Standing Knee Deep In a River (Dying Of Thirst), Kathy Mattea</w:t>
+      </w:r>
+    </w:p>
+    <w:p>
+      <w:pPr>
+        <w:ind w:left="705"/>
+        <w:contextualSpacing/>
+        <w:rPr>
+          <w:sz w:val="24"/>
+          <w:szCs w:val="24"/>
+        </w:rPr>
+      </w:pPr>
+      <w:r>
+        <w:rPr>
+          <w:sz w:val="24"/>
+          <w:szCs w:val="24"/>
+        </w:rPr>
+        <w:t>Down On Him, Pursuit Of Happiness</w:t>
+      </w:r>
+    </w:p>
+    <w:p>
+      <w:pPr>
+        <w:ind w:left="705"/>
+        <w:contextualSpacing/>
+        <w:rPr>
+          <w:sz w:val="24"/>
+          <w:szCs w:val="24"/>
+        </w:rPr>
+      </w:pPr>
+      <w:r>
+        <w:rPr>
+          <w:sz w:val="24"/>
+          <w:szCs w:val="24"/>
+        </w:rPr>
+        <w:t>Elle Voulait Jouer Cabaret, Patricia Kaas</w:t>
+      </w:r>
+    </w:p>
+    <w:p>
+      <w:pPr>
+        <w:ind w:left="705"/>
+        <w:contextualSpacing/>
+        <w:rPr>
+          <w:sz w:val="24"/>
+          <w:szCs w:val="24"/>
+        </w:rPr>
+      </w:pPr>
+      <w:r>
+        <w:rPr>
+          <w:sz w:val="24"/>
+          <w:szCs w:val="24"/>
+        </w:rPr>
+        <w:t>One Night Alone, Vixen</w:t>
+      </w:r>
+    </w:p>
+    <w:p>
+      <w:pPr>
+        <w:ind w:left="705"/>
+        <w:contextualSpacing/>
+        <w:rPr>
+          <w:sz w:val="24"/>
+          <w:szCs w:val="24"/>
+        </w:rPr>
+      </w:pPr>
+    </w:p>
+    <w:p>
+      <w:pPr>
+        <w:ind w:left="705"/>
+        <w:contextualSpacing/>
+        <w:rPr>
+          <w:sz w:val="24"/>
+          <w:szCs w:val="24"/>
+        </w:rPr>
+      </w:pPr>
+      <w:r>
+        <w:rPr>
+          <w:sz w:val="24"/>
+          <w:szCs w:val="24"/>
+        </w:rPr>
+        <w:t>Good Girl Gone Bad, Rihanna</w:t>
+      </w:r>
+    </w:p>
+    <w:p>
+      <w:pPr>
+        <w:ind w:left="705"/>
+        <w:contextualSpacing/>
+        <w:rPr>
+          <w:sz w:val="24"/>
+          <w:szCs w:val="24"/>
+        </w:rPr>
+      </w:pPr>
+      <w:r>
+        <w:rPr>
+          <w:sz w:val="24"/>
+          <w:szCs w:val="24"/>
+        </w:rPr>
+        <w:t>We Ride, Rihanna</w:t>
+      </w:r>
+    </w:p>
+    <w:p>
+      <w:pPr>
+        <w:ind w:left="705"/>
+        <w:contextualSpacing/>
+        <w:rPr>
+          <w:sz w:val="24"/>
+          <w:szCs w:val="24"/>
+        </w:rPr>
+      </w:pPr>
+      <w:r>
+        <w:rPr>
+          <w:sz w:val="24"/>
+          <w:szCs w:val="24"/>
+        </w:rPr>
+        <w:t>Relax, 2-4 Grooves feat. Reki D.</w:t>
+      </w:r>
+    </w:p>
+    <w:p>
+      <w:pPr>
+        <w:ind w:left="705"/>
+        <w:contextualSpacing/>
+        <w:rPr>
+          <w:sz w:val="24"/>
+          <w:szCs w:val="24"/>
+        </w:rPr>
+      </w:pPr>
+      <w:r>
+        <w:rPr>
+          <w:sz w:val="24"/>
+          <w:szCs w:val="24"/>
+        </w:rPr>
+        <w:t>SOS, Rihanna</w:t>
+      </w:r>
+    </w:p>
+    <w:p>
+      <w:pPr>
+        <w:ind w:left="705"/>
+        <w:contextualSpacing/>
+        <w:rPr>
+          <w:sz w:val="24"/>
+          <w:szCs w:val="24"/>
+        </w:rPr>
+      </w:pPr>
+      <w:r>
+        <w:rPr>
+          <w:sz w:val="24"/>
+          <w:szCs w:val="24"/>
+        </w:rPr>
+        <w:t>Wake The Sleeper, Uriah Heep</w:t>
+      </w:r>
+    </w:p>
+    <w:p>
+      <w:pPr>
+        <w:ind w:left="705"/>
+        <w:contextualSpacing/>
+        <w:rPr>
+          <w:sz w:val="24"/>
+          <w:szCs w:val="24"/>
+        </w:rPr>
+      </w:pPr>
+      <w:r>
+        <w:rPr>
+          <w:sz w:val="24"/>
+          <w:szCs w:val="24"/>
+        </w:rPr>
+        <w:t>Music Of The Sun, Rihanna</w:t>
+      </w:r>
+    </w:p>
+    <w:p>
+      <w:pPr>
+        <w:ind w:left="705"/>
+        <w:contextualSpacing/>
+        <w:rPr>
+          <w:sz w:val="24"/>
+          <w:szCs w:val="24"/>
+        </w:rPr>
+      </w:pPr>
+      <w:r>
+        <w:rPr>
+          <w:sz w:val="24"/>
+          <w:szCs w:val="24"/>
+        </w:rPr>
+        <w:t>Loba, Shakira</w:t>
+      </w:r>
+    </w:p>
+    <w:p>
+      <w:pPr>
+        <w:ind w:left="705"/>
+        <w:contextualSpacing/>
+        <w:rPr>
+          <w:sz w:val="24"/>
+          <w:szCs w:val="24"/>
+        </w:rPr>
+      </w:pPr>
+      <w:r>
+        <w:rPr>
+          <w:sz w:val="24"/>
+          <w:szCs w:val="24"/>
+        </w:rPr>
+        <w:t>Don't Stop The Music, Rihanna</w:t>
+      </w:r>
+    </w:p>
+    <w:p>
+      <w:pPr>
+        <w:ind w:left="705"/>
+        <w:contextualSpacing/>
+        <w:rPr>
+          <w:sz w:val="24"/>
+          <w:szCs w:val="24"/>
+        </w:rPr>
+      </w:pPr>
+      <w:r>
+        <w:rPr>
+          <w:sz w:val="24"/>
+          <w:szCs w:val="24"/>
+        </w:rPr>
+        <w:t>Good Girl Gone Bad, Rihanna</w:t>
+      </w:r>
+    </w:p>
+    <w:p>
+      <w:pPr>
+        <w:ind w:left="705"/>
+        <w:contextualSpacing/>
+        <w:rPr>
+          <w:sz w:val="24"/>
+          <w:szCs w:val="24"/>
+        </w:rPr>
+      </w:pPr>
+    </w:p>
+    <w:p>
+      <w:pPr>
+        <w:ind w:left="705"/>
+        <w:contextualSpacing/>
+        <w:rPr>
+          <w:sz w:val="24"/>
+          <w:szCs w:val="24"/>
+        </w:rPr>
+      </w:pPr>
+      <w:r>
+        <w:rPr>
+          <w:sz w:val="24"/>
+          <w:szCs w:val="24"/>
+        </w:rPr>
+        <w:t>I Know Somethin (Bout You), Alice In Chains</w:t>
+      </w:r>
+    </w:p>
+    <w:p>
+      <w:pPr>
+        <w:ind w:left="705"/>
+        <w:contextualSpacing/>
+        <w:rPr>
+          <w:sz w:val="24"/>
+          <w:szCs w:val="24"/>
+        </w:rPr>
+      </w:pPr>
+      <w:r>
+        <w:rPr>
+          <w:sz w:val="24"/>
+          <w:szCs w:val="24"/>
+        </w:rPr>
+        <w:t>Brother, Alice In Chains</w:t>
+      </w:r>
+    </w:p>
+    <w:p>
+      <w:pPr>
+        <w:ind w:left="705"/>
+        <w:contextualSpacing/>
+        <w:rPr>
+          <w:sz w:val="24"/>
+          <w:szCs w:val="24"/>
+        </w:rPr>
+      </w:pPr>
+      <w:r>
+        <w:rPr>
+          <w:sz w:val="24"/>
+          <w:szCs w:val="24"/>
+        </w:rPr>
+        <w:t>God Smack, Alice In Chains</w:t>
+      </w:r>
+    </w:p>
+    <w:p>
+      <w:pPr>
+        <w:ind w:left="705"/>
+        <w:contextualSpacing/>
+        <w:rPr>
+          <w:sz w:val="24"/>
+          <w:szCs w:val="24"/>
+        </w:rPr>
+      </w:pPr>
+      <w:r>
+        <w:rPr>
+          <w:sz w:val="24"/>
+          <w:szCs w:val="24"/>
+        </w:rPr>
+        <w:t>Sickman, Alice In Chains</w:t>
+      </w:r>
+    </w:p>
+    <w:p>
+      <w:pPr>
+        <w:ind w:left="705"/>
+        <w:contextualSpacing/>
+        <w:rPr>
+          <w:sz w:val="24"/>
+          <w:szCs w:val="24"/>
+        </w:rPr>
+      </w:pPr>
+      <w:r>
+        <w:rPr>
+          <w:sz w:val="24"/>
+          <w:szCs w:val="24"/>
+        </w:rPr>
+        <w:t>Naked In The Rain (Album Version), Red Hot Chili Peppers</w:t>
+      </w:r>
+    </w:p>
+    <w:p>
+      <w:pPr>
+        <w:ind w:left="705"/>
+        <w:contextualSpacing/>
+        <w:rPr>
+          <w:sz w:val="24"/>
+          <w:szCs w:val="24"/>
+        </w:rPr>
+      </w:pPr>
+      <w:r>
+        <w:rPr>
+          <w:sz w:val="24"/>
+          <w:szCs w:val="24"/>
+        </w:rPr>
+        <w:t>Take Her Out, Alice In Chains</w:t>
+      </w:r>
+    </w:p>
+    <w:p>
+      <w:pPr>
+        <w:contextualSpacing/>
+        <w:rPr>
+          <w:sz w:val="24"/>
+          <w:szCs w:val="24"/>
+        </w:rPr>
+      </w:pPr>
+    </w:p>
+    <w:p>
+      <w:pPr>
+        <w:pStyle w:val="ListParagraph"/>
+        <w:numPr>
+          <w:ilvl w:val="0"/>
+          <w:numId w:val="1"/>
+        </w:numPr>
+        <w:rPr>
+          <w:b/>
+          <w:sz w:val="32"/>
+          <w:szCs w:val="32"/>
+        </w:rPr>
+      </w:pPr>
+      <w:r>
+        <w:rPr>
+          <w:b/>
+          <w:sz w:val="32"/>
+          <w:szCs w:val="32"/>
+        </w:rPr>
+        <w:t>Analiza wyników</w:t>
+      </w:r>
+    </w:p>
+    <w:p>
+      <w:pPr>
+        <w:pStyle w:val="ListParagraph"/>
+        <w:rPr>
+          <w:sz w:val="24"/>
+          <w:szCs w:val="24"/>
+        </w:rPr>
+      </w:pPr>
+    </w:p>
+    <w:p>
+      <w:pPr>
+        <w:pStyle w:val="ListParagraph"/>
+        <w:rPr>
+          <w:sz w:val="24"/>
+          <w:szCs w:val="24"/>
+        </w:rPr>
+      </w:pPr>
+      <w:r>
+        <w:rPr>
+          <w:sz w:val="24"/>
+          <w:szCs w:val="24"/>
+        </w:rPr>
+        <w:t>Napisany przez Nas algorytmy wyznaczające klastry oraz metryka, która porównywała bliskość piosenek wydają się być w miarę rozsądnymi ponieważ dają dość dobre wyniki. Piosenki przydziel</w:t>
+      </w:r>
+      <w:r>
+        <w:rPr>
+          <w:sz w:val="24"/>
+          <w:szCs w:val="24"/>
+        </w:rPr>
+        <w:t xml:space="preserve">one do klastrów są rzeczywiście piosenkami z tego samego bądź podobnego gatunku a najczęściej są to piosenki tego samego autora, choć </w:t>
+      </w:r>
+      <w:r>
+        <w:rPr>
+          <w:sz w:val="24"/>
+          <w:szCs w:val="24"/>
+        </w:rPr>
         <w:lastRenderedPageBreak/>
-        <w:t>Przykładowe klastry:</w:t>
-      </w:r>
-    </w:p>
-    <w:p>
-      <w:pPr>
-        <w:ind w:left="705"/>
-        <w:contextualSpacing/>
-        <w:rPr>
-          <w:sz w:val="24"/>
-          <w:szCs w:val="24"/>
-        </w:rPr>
-      </w:pPr>
-    </w:p>
-    <w:p>
-      <w:pPr>
-        <w:ind w:left="705"/>
-        <w:contextualSpacing/>
-        <w:rPr>
-          <w:sz w:val="24"/>
-          <w:szCs w:val="24"/>
-        </w:rPr>
-      </w:pPr>
-      <w:r>
-        <w:rPr>
-          <w:sz w:val="24"/>
-          <w:szCs w:val="24"/>
-        </w:rPr>
-        <w:tab/>
-      </w:r>
-      <w:r>
-        <w:rPr>
-          <w:sz w:val="24"/>
-          <w:szCs w:val="24"/>
-        </w:rPr>
-        <w:t>Killed By Love, Pursuit Of Happiness</w:t>
-      </w:r>
-    </w:p>
-    <w:p>
-      <w:pPr>
-        <w:ind w:left="705"/>
-        <w:contextualSpacing/>
-        <w:rPr>
-          <w:sz w:val="24"/>
-          <w:szCs w:val="24"/>
-        </w:rPr>
-      </w:pPr>
-      <w:r>
-        <w:rPr>
-          <w:sz w:val="24"/>
-          <w:szCs w:val="24"/>
-        </w:rPr>
-        <w:t>She's So Young, Pursuit Of Happiness</w:t>
-      </w:r>
-    </w:p>
-    <w:p>
-      <w:pPr>
-        <w:ind w:left="705"/>
-        <w:contextualSpacing/>
-        <w:rPr>
-          <w:sz w:val="24"/>
-          <w:szCs w:val="24"/>
-        </w:rPr>
-      </w:pPr>
-      <w:r>
-        <w:rPr>
-          <w:sz w:val="24"/>
-          <w:szCs w:val="24"/>
-        </w:rPr>
-        <w:t>Hard To Laugh, Pursuit Of Happiness</w:t>
-      </w:r>
-    </w:p>
-    <w:p>
-      <w:pPr>
-        <w:ind w:left="705"/>
-        <w:contextualSpacing/>
-        <w:rPr>
-          <w:sz w:val="24"/>
-          <w:szCs w:val="24"/>
-        </w:rPr>
-      </w:pPr>
-      <w:r>
-        <w:rPr>
-          <w:sz w:val="24"/>
-          <w:szCs w:val="24"/>
-        </w:rPr>
-        <w:t>Standing Knee Deep In a River (Dying Of Thirst), Kathy Mattea</w:t>
-      </w:r>
-    </w:p>
-    <w:p>
-      <w:pPr>
-        <w:ind w:left="705"/>
-        <w:contextualSpacing/>
-        <w:rPr>
-          <w:sz w:val="24"/>
-          <w:szCs w:val="24"/>
-        </w:rPr>
-      </w:pPr>
-      <w:r>
-        <w:rPr>
-          <w:sz w:val="24"/>
-          <w:szCs w:val="24"/>
-        </w:rPr>
-        <w:t>Down On Him, Pursuit Of Happiness</w:t>
-      </w:r>
-    </w:p>
-    <w:p>
-      <w:pPr>
-        <w:ind w:left="705"/>
-        <w:contextualSpacing/>
-        <w:rPr>
-          <w:sz w:val="24"/>
-          <w:szCs w:val="24"/>
-        </w:rPr>
-      </w:pPr>
-      <w:r>
-        <w:rPr>
-          <w:sz w:val="24"/>
-          <w:szCs w:val="24"/>
-        </w:rPr>
-        <w:t>Elle Voulait Jouer Cabaret, Patricia Kaas</w:t>
-      </w:r>
-    </w:p>
-    <w:p>
-      <w:pPr>
-        <w:ind w:left="705"/>
-        <w:contextualSpacing/>
-        <w:rPr>
-          <w:sz w:val="24"/>
-          <w:szCs w:val="24"/>
-        </w:rPr>
-      </w:pPr>
-      <w:r>
-        <w:rPr>
-          <w:sz w:val="24"/>
-          <w:szCs w:val="24"/>
-        </w:rPr>
-        <w:t>One Night Alone, Vixen</w:t>
-      </w:r>
-    </w:p>
-    <w:p>
-      <w:pPr>
-        <w:ind w:left="705"/>
-        <w:contextualSpacing/>
-        <w:rPr>
-          <w:sz w:val="24"/>
-          <w:szCs w:val="24"/>
-        </w:rPr>
-      </w:pPr>
-    </w:p>
-    <w:p>
-      <w:pPr>
-        <w:ind w:left="705"/>
-        <w:contextualSpacing/>
-        <w:rPr>
-          <w:sz w:val="24"/>
-          <w:szCs w:val="24"/>
-        </w:rPr>
-      </w:pPr>
-      <w:r>
-        <w:rPr>
-          <w:sz w:val="24"/>
-          <w:szCs w:val="24"/>
-        </w:rPr>
-        <w:t>Good Girl Gone Bad, Rihanna</w:t>
-      </w:r>
-    </w:p>
-    <w:p>
-      <w:pPr>
-        <w:ind w:left="705"/>
-        <w:contextualSpacing/>
-        <w:rPr>
-          <w:sz w:val="24"/>
-          <w:szCs w:val="24"/>
-        </w:rPr>
-      </w:pPr>
-      <w:r>
-        <w:rPr>
-          <w:sz w:val="24"/>
-          <w:szCs w:val="24"/>
-        </w:rPr>
-        <w:t>We Ride, Rihanna</w:t>
-      </w:r>
-    </w:p>
-    <w:p>
-      <w:pPr>
-        <w:ind w:left="705"/>
-        <w:contextualSpacing/>
-        <w:rPr>
-          <w:sz w:val="24"/>
-          <w:szCs w:val="24"/>
-        </w:rPr>
-      </w:pPr>
-      <w:r>
-        <w:rPr>
-          <w:sz w:val="24"/>
-          <w:szCs w:val="24"/>
-        </w:rPr>
-        <w:t>Relax, 2-4 Grooves feat. Reki D.</w:t>
-      </w:r>
-    </w:p>
-    <w:p>
-      <w:pPr>
-        <w:ind w:left="705"/>
-        <w:contextualSpacing/>
-        <w:rPr>
-          <w:sz w:val="24"/>
-          <w:szCs w:val="24"/>
-        </w:rPr>
-      </w:pPr>
-      <w:r>
-        <w:rPr>
-          <w:sz w:val="24"/>
-          <w:szCs w:val="24"/>
-        </w:rPr>
-        <w:t>SOS, Rihanna</w:t>
-      </w:r>
-    </w:p>
-    <w:p>
-      <w:pPr>
-        <w:ind w:left="705"/>
-        <w:contextualSpacing/>
-        <w:rPr>
-          <w:sz w:val="24"/>
-          <w:szCs w:val="24"/>
-        </w:rPr>
-      </w:pPr>
-      <w:r>
-        <w:rPr>
-          <w:sz w:val="24"/>
-          <w:szCs w:val="24"/>
-        </w:rPr>
-        <w:t>Wake The Sleeper, Uriah Heep</w:t>
-      </w:r>
-    </w:p>
-    <w:p>
-      <w:pPr>
-        <w:ind w:left="705"/>
-        <w:contextualSpacing/>
-        <w:rPr>
-          <w:sz w:val="24"/>
-          <w:szCs w:val="24"/>
-        </w:rPr>
-      </w:pPr>
-      <w:r>
-        <w:rPr>
-          <w:sz w:val="24"/>
-          <w:szCs w:val="24"/>
-        </w:rPr>
-        <w:t>Music Of The Sun, Rihanna</w:t>
-      </w:r>
-    </w:p>
-    <w:p>
-      <w:pPr>
-        <w:ind w:left="705"/>
-        <w:contextualSpacing/>
-        <w:rPr>
-          <w:sz w:val="24"/>
-          <w:szCs w:val="24"/>
-        </w:rPr>
-      </w:pPr>
-      <w:r>
-        <w:rPr>
-          <w:sz w:val="24"/>
-          <w:szCs w:val="24"/>
-        </w:rPr>
-        <w:t>Loba, Shakira</w:t>
-      </w:r>
-    </w:p>
-    <w:p>
-      <w:pPr>
-        <w:ind w:left="705"/>
-        <w:contextualSpacing/>
-        <w:rPr>
-          <w:sz w:val="24"/>
-          <w:szCs w:val="24"/>
-        </w:rPr>
-      </w:pPr>
-      <w:r>
-        <w:rPr>
-          <w:sz w:val="24"/>
-          <w:szCs w:val="24"/>
-        </w:rPr>
-        <w:t>Don't Stop The Music, Rihanna</w:t>
-      </w:r>
-    </w:p>
-    <w:p>
-      <w:pPr>
-        <w:ind w:left="705"/>
-        <w:contextualSpacing/>
-        <w:rPr>
-          <w:sz w:val="24"/>
-          <w:szCs w:val="24"/>
-        </w:rPr>
-      </w:pPr>
-      <w:r>
-        <w:rPr>
-          <w:sz w:val="24"/>
-          <w:szCs w:val="24"/>
-        </w:rPr>
-        <w:t>Good Girl Gone Bad, Rihanna</w:t>
-      </w:r>
-    </w:p>
-    <w:p>
-      <w:pPr>
-        <w:ind w:left="705"/>
-        <w:contextualSpacing/>
-        <w:rPr>
-          <w:sz w:val="24"/>
-          <w:szCs w:val="24"/>
-        </w:rPr>
-      </w:pPr>
-    </w:p>
-    <w:p>
-      <w:pPr>
-        <w:ind w:left="705"/>
-        <w:contextualSpacing/>
-        <w:rPr>
-          <w:sz w:val="24"/>
-          <w:szCs w:val="24"/>
-        </w:rPr>
-      </w:pPr>
-      <w:r>
-        <w:rPr>
-          <w:sz w:val="24"/>
-          <w:szCs w:val="24"/>
-        </w:rPr>
-        <w:t>I Know Somethin (Bout You), Alice In Chains</w:t>
-      </w:r>
-    </w:p>
-    <w:p>
-      <w:pPr>
-        <w:ind w:left="705"/>
-        <w:contextualSpacing/>
-        <w:rPr>
-          <w:sz w:val="24"/>
-          <w:szCs w:val="24"/>
-        </w:rPr>
-      </w:pPr>
-      <w:r>
-        <w:rPr>
-          <w:sz w:val="24"/>
-          <w:szCs w:val="24"/>
-        </w:rPr>
-        <w:t>Brother, Alice In Chains</w:t>
+        <w:t>zdarzają się też przypadki, że jeden autor znajduje się w kilku klastrach tak jak obrazuje to poniższy wykres.</w:t>
+      </w:r>
+    </w:p>
+    <w:p>
+      <w:pPr>
+        <w:pStyle w:val="ListParagraph"/>
+        <w:rPr>
+          <w:sz w:val="24"/>
+          <w:szCs w:val="24"/>
+        </w:rPr>
+      </w:pPr>
+    </w:p>
+    <w:p>
+      <w:pPr>
+        <w:pStyle w:val="ListParagraph"/>
+        <w:rPr>
+          <w:sz w:val="24"/>
+          <w:szCs w:val="24"/>
+        </w:rPr>
+      </w:pPr>
+      <w:r>
+        <w:rPr>
+          <w:sz w:val="24"/>
+          <w:szCs w:val="24"/>
+        </w:rPr>
+        <w:pict>
+          <v:shapetype id="_x0000_t75" coordsize="21600,21600" o:spt="75" o:preferrelative="t" path="m@4@5l@4@11@9@11@9@5xe" filled="f" stroked="f">
+            <v:stroke joinstyle="miter"/>
+            <v:formulas>
+              <v:f eqn="if lineDrawn pixelLineWidth 0"/>
+              <v:f eqn="sum @0 1 0"/>
+              <v:f eqn="sum 0 0 @1"/>
+              <v:f eqn="prod @2 1 2"/>
+              <v:f eqn="prod @3 21600 pixelWidth"/>
+              <v:f eqn="prod @3 21600 pixelHeight"/>
+              <v:f eqn="sum @0 0 1"/>
+              <v:f eqn="prod @6 1 2"/>
+              <v:f eqn="prod @7 21600 pixelWidth"/>
+              <v:f eqn="sum @8 21600 0"/>
+              <v:f eqn="prod @7 21600 pixelHeight"/>
+              <v:f eqn="sum @10 21600 0"/>
+            </v:formulas>
+            <v:path o:extrusionok="f" gradientshapeok="t" o:connecttype="rect"/>
+            <o:lock v:ext="edit" aspectratio="t"/>
+          </v:shapetype>
+          <v:shape id="_x0000_i1025" type="#_x0000_t75" style="width:459pt;height:264.75pt">
+            <v:imagedata r:id="rId5" o:title="Number of clusters artists are in"/>
+          </v:shape>
+        </w:pict>
       </w:r>
       <w:bookmarkStart w:id="0" w:name="_GoBack"/>
       <w:bookmarkEnd w:id="0"/>
     </w:p>
     <w:p>
       <w:pPr>
-        <w:ind w:left="705"/>
-        <w:contextualSpacing/>
-        <w:rPr>
-          <w:sz w:val="24"/>
-          <w:szCs w:val="24"/>
-        </w:rPr>
-      </w:pPr>
-      <w:r>
-        <w:rPr>
-          <w:sz w:val="24"/>
-          <w:szCs w:val="24"/>
-        </w:rPr>
-        <w:t>God Smack, Alice In Chains</w:t>
-      </w:r>
-    </w:p>
-    <w:p>
-      <w:pPr>
-        <w:ind w:left="705"/>
-        <w:contextualSpacing/>
-        <w:rPr>
-          <w:sz w:val="24"/>
-          <w:szCs w:val="24"/>
-        </w:rPr>
-      </w:pPr>
-      <w:r>
-        <w:rPr>
-          <w:sz w:val="24"/>
-          <w:szCs w:val="24"/>
-        </w:rPr>
-        <w:t>Sickman, Alice In Chains</w:t>
-      </w:r>
-    </w:p>
-    <w:p>
-      <w:pPr>
-        <w:ind w:left="705"/>
-        <w:contextualSpacing/>
-        <w:rPr>
-          <w:sz w:val="24"/>
-          <w:szCs w:val="24"/>
-        </w:rPr>
-      </w:pPr>
-      <w:r>
-        <w:rPr>
-          <w:sz w:val="24"/>
-          <w:szCs w:val="24"/>
-        </w:rPr>
-        <w:t>Naked In The Rain (Album Version), Red Hot Chili Peppers</w:t>
-      </w:r>
-    </w:p>
-    <w:p>
-      <w:pPr>
-        <w:ind w:left="705"/>
-        <w:contextualSpacing/>
-        <w:rPr>
-          <w:sz w:val="24"/>
-          <w:szCs w:val="24"/>
-        </w:rPr>
-      </w:pPr>
-      <w:r>
-        <w:rPr>
-          <w:sz w:val="24"/>
-          <w:szCs w:val="24"/>
-        </w:rPr>
-        <w:t>Take Her Out, Alice In Chains</w:t>
-      </w:r>
+        <w:ind w:left="708" w:firstLine="702"/>
+        <w:contextualSpacing/>
+        <w:rPr>
+          <w:sz w:val="24"/>
+          <w:szCs w:val="24"/>
+        </w:rPr>
+      </w:pPr>
+      <w:r>
+        <w:rPr>
+          <w:sz w:val="24"/>
+          <w:szCs w:val="24"/>
+        </w:rPr>
+        <w:t xml:space="preserve">Jak widać zespoły, które są z gatunku „Rock” albo „Heavy Metal” zazwyczaj należą do jednego klastra natomiast te z gatunku „Pop” rozłożone są na kilka klastrów. Można na tej podstawie wysunąć </w:t>
+      </w:r>
+      <w:r>
+        <w:rPr>
+          <w:sz w:val="24"/>
+          <w:szCs w:val="24"/>
+        </w:rPr>
+        <w:t>następujące wnioski</w:t>
+      </w:r>
+      <w:r>
+        <w:rPr>
+          <w:sz w:val="24"/>
+          <w:szCs w:val="24"/>
+        </w:rPr>
+        <w:t>:</w:t>
+      </w:r>
+    </w:p>
+    <w:p>
+      <w:pPr>
+        <w:contextualSpacing/>
+        <w:rPr>
+          <w:sz w:val="24"/>
+          <w:szCs w:val="24"/>
+        </w:rPr>
+      </w:pPr>
+    </w:p>
+    <w:p>
+      <w:pPr>
+        <w:ind w:left="1410"/>
+        <w:contextualSpacing/>
+        <w:rPr>
+          <w:sz w:val="24"/>
+          <w:szCs w:val="24"/>
+        </w:rPr>
+      </w:pPr>
+      <w:r>
+        <w:rPr>
+          <w:sz w:val="24"/>
+          <w:szCs w:val="24"/>
+        </w:rPr>
+        <w:t xml:space="preserve">- artyści rockowi i metalowi są na tyle specyficzni, że są dość łatwo rozróżnialni </w:t>
+      </w:r>
+      <w:r>
+        <w:rPr>
+          <w:sz w:val="24"/>
+          <w:szCs w:val="24"/>
+        </w:rPr>
+        <w:tab/>
+        <w:t>podczas gdy popowi są na tyle do siebie podobni, że bywają myleni z innymi artystami</w:t>
+      </w:r>
+    </w:p>
+    <w:p>
+      <w:pPr>
+        <w:ind w:left="1410"/>
+        <w:contextualSpacing/>
+        <w:rPr>
+          <w:sz w:val="24"/>
+          <w:szCs w:val="24"/>
+        </w:rPr>
+      </w:pPr>
+    </w:p>
+    <w:p>
+      <w:pPr>
+        <w:ind w:left="1410"/>
+        <w:contextualSpacing/>
+        <w:rPr>
+          <w:sz w:val="24"/>
+          <w:szCs w:val="24"/>
+        </w:rPr>
+      </w:pPr>
+      <w:r>
+        <w:rPr>
+          <w:sz w:val="24"/>
+          <w:szCs w:val="24"/>
+        </w:rPr>
+        <w:t>- artyści popowi częściej mają tendencję do „podkradania” melodii innych artystów</w:t>
+      </w:r>
+      <w:r>
+        <w:rPr>
+          <w:sz w:val="24"/>
+          <w:szCs w:val="24"/>
+        </w:rPr>
+        <w:t xml:space="preserve"> niż artyści innych gatunków</w:t>
+      </w:r>
+    </w:p>
+    <w:p>
+      <w:pPr>
+        <w:contextualSpacing/>
+        <w:rPr>
+          <w:sz w:val="24"/>
+          <w:szCs w:val="24"/>
+        </w:rPr>
+      </w:pPr>
     </w:p>
     <w:sectPr>
       <w:pgSz w:w="11906" w:h="16838"/>

</xml_diff>